<commit_message>
Added Cashman working tests
</commit_message>
<xml_diff>
--- a/README.docx
+++ b/README.docx
@@ -593,13 +593,31 @@
       <w:r>
         <w:t xml:space="preserve">Support of Transactions. </w:t>
       </w:r>
-      <w:r>
-        <w:t xml:space="preserve">For the current version of document, </w:t>
-      </w:r>
-      <w:bookmarkStart w:id="0" w:name="_GoBack"/>
-      <w:bookmarkEnd w:id="0"/>
-    </w:p>
-    <w:p/>
+    </w:p>
+    <w:p>
+      <w:pPr>
+        <w:pStyle w:val="ListParagraph"/>
+        <w:numPr>
+          <w:ilvl w:val="0"/>
+          <w:numId w:val="18"/>
+        </w:numPr>
+      </w:pPr>
+      <w:r>
+        <w:t>Integration tests.</w:t>
+      </w:r>
+    </w:p>
+    <w:p>
+      <w:pPr>
+        <w:pStyle w:val="ListParagraph"/>
+        <w:numPr>
+          <w:ilvl w:val="0"/>
+          <w:numId w:val="18"/>
+        </w:numPr>
+      </w:pPr>
+      <w:r>
+        <w:t>Automated build.</w:t>
+      </w:r>
+    </w:p>
     <w:p/>
     <w:p>
       <w:pPr>
@@ -724,6 +742,7 @@
           <w:sz w:val="22"/>
           <w:szCs w:val="22"/>
         </w:rPr>
+        <w:lastRenderedPageBreak/>
         <w:t xml:space="preserve">The CashMan application </w:t>
       </w:r>
       <w:r>
@@ -754,7 +773,6 @@
           <w:sz w:val="22"/>
           <w:szCs w:val="22"/>
         </w:rPr>
-        <w:lastRenderedPageBreak/>
         <w:t xml:space="preserve">The CashMan application </w:t>
       </w:r>
       <w:r>
@@ -4217,44 +4235,6 @@
       <w:r>
         <w:rPr>
           <w:rFonts w:ascii="Menlo" w:hAnsi="Menlo" w:cs="Menlo"/>
-          <w:i/>
-          <w:iCs/>
-          <w:color w:val="808080"/>
-          <w:sz w:val="18"/>
-          <w:szCs w:val="18"/>
-        </w:rPr>
-        <w:br/>
-        <w:t xml:space="preserve"> * </w:t>
-      </w:r>
-      <w:r>
-        <w:rPr>
-          <w:rFonts w:ascii="Menlo" w:hAnsi="Menlo" w:cs="Menlo"/>
-          <w:b/>
-          <w:bCs/>
-          <w:i/>
-          <w:iCs/>
-          <w:color w:val="808080"/>
-          <w:sz w:val="18"/>
-          <w:szCs w:val="18"/>
-        </w:rPr>
-        <w:t xml:space="preserve">@param </w:t>
-      </w:r>
-      <w:r>
-        <w:rPr>
-          <w:rFonts w:ascii="Menlo" w:hAnsi="Menlo" w:cs="Menlo"/>
-          <w:b/>
-          <w:bCs/>
-          <w:i/>
-          <w:iCs/>
-          <w:color w:val="3D3D3D"/>
-          <w:sz w:val="18"/>
-          <w:szCs w:val="18"/>
-        </w:rPr>
-        <w:t>DenominationType</w:t>
-      </w:r>
-      <w:r>
-        <w:rPr>
-          <w:rFonts w:ascii="Menlo" w:hAnsi="Menlo" w:cs="Menlo"/>
           <w:b/>
           <w:bCs/>
           <w:i/>
@@ -4371,16 +4351,7 @@
           <w:sz w:val="18"/>
           <w:szCs w:val="18"/>
         </w:rPr>
-        <w:t xml:space="preserve">long </w:t>
-      </w:r>
-      <w:r>
-        <w:rPr>
-          <w:rFonts w:ascii="Menlo" w:hAnsi="Menlo" w:cs="Menlo"/>
-          <w:color w:val="000000"/>
-          <w:sz w:val="18"/>
-          <w:szCs w:val="18"/>
-        </w:rPr>
-        <w:t>getDenominationCount(</w:t>
+        <w:t>int</w:t>
       </w:r>
       <w:r>
         <w:rPr>
@@ -4391,6 +4362,26 @@
           <w:sz w:val="18"/>
           <w:szCs w:val="18"/>
         </w:rPr>
+        <w:t xml:space="preserve"> </w:t>
+      </w:r>
+      <w:r>
+        <w:rPr>
+          <w:rFonts w:ascii="Menlo" w:hAnsi="Menlo" w:cs="Menlo"/>
+          <w:color w:val="000000"/>
+          <w:sz w:val="18"/>
+          <w:szCs w:val="18"/>
+        </w:rPr>
+        <w:t>getDenominationCount(</w:t>
+      </w:r>
+      <w:r>
+        <w:rPr>
+          <w:rFonts w:ascii="Menlo" w:hAnsi="Menlo" w:cs="Menlo"/>
+          <w:b/>
+          <w:bCs/>
+          <w:color w:val="000080"/>
+          <w:sz w:val="18"/>
+          <w:szCs w:val="18"/>
+        </w:rPr>
         <w:t xml:space="preserve">final </w:t>
       </w:r>
       <w:r>
@@ -4400,7 +4391,16 @@
           <w:sz w:val="18"/>
           <w:szCs w:val="18"/>
         </w:rPr>
-        <w:t>DenominationType DenominationType);</w:t>
+        <w:t>int</w:t>
+      </w:r>
+      <w:r>
+        <w:rPr>
+          <w:rFonts w:ascii="Menlo" w:hAnsi="Menlo" w:cs="Menlo"/>
+          <w:color w:val="000000"/>
+          <w:sz w:val="18"/>
+          <w:szCs w:val="18"/>
+        </w:rPr>
+        <w:t xml:space="preserve"> DenominationType);</w:t>
       </w:r>
       <w:r>
         <w:rPr>
@@ -4762,6 +4762,12 @@
         </w:rPr>
         <w:t xml:space="preserve"> Application</w:t>
       </w:r>
+      <w:r>
+        <w:rPr>
+          <w:shd w:val="clear" w:color="auto" w:fill="FFFFFF"/>
+        </w:rPr>
+        <w:t xml:space="preserve"> through CLI</w:t>
+      </w:r>
     </w:p>
     <w:p>
       <w:pPr>
@@ -4806,6 +4812,24 @@
           <w:shd w:val="clear" w:color="auto" w:fill="F9F2F4"/>
         </w:rPr>
       </w:pPr>
+      <w:r>
+        <w:rPr>
+          <w:rFonts w:asciiTheme="minorHAnsi" w:hAnsiTheme="minorHAnsi" w:cstheme="minorHAnsi"/>
+          <w:color w:val="000000"/>
+          <w:sz w:val="22"/>
+          <w:szCs w:val="22"/>
+        </w:rPr>
+        <w:t>//</w:t>
+      </w:r>
+      <w:r>
+        <w:rPr>
+          <w:rFonts w:asciiTheme="minorHAnsi" w:hAnsiTheme="minorHAnsi" w:cstheme="minorHAnsi"/>
+          <w:color w:val="000000"/>
+          <w:sz w:val="22"/>
+          <w:szCs w:val="22"/>
+        </w:rPr>
+        <w:t>It will then launch an application on port 8080.</w:t>
+      </w:r>
     </w:p>
     <w:p>
       <w:pPr>
@@ -4817,7 +4841,9 @@
           <w:shd w:val="clear" w:color="auto" w:fill="F9F2F4"/>
         </w:rPr>
       </w:pPr>
-      <w:r>
+    </w:p>
+    <w:p>
+      <w:pPr>
         <w:rPr>
           <w:rFonts w:ascii="Menlo" w:hAnsi="Menlo" w:cs="Menlo"/>
           <w:color w:val="C7254E"/>
@@ -4825,164 +4851,56 @@
           <w:szCs w:val="19"/>
           <w:shd w:val="clear" w:color="auto" w:fill="F9F2F4"/>
         </w:rPr>
-        <w:t>Create the Jar:</w:t>
-      </w:r>
-    </w:p>
-    <w:p>
-      <w:pPr>
-        <w:rPr>
-          <w:rFonts w:ascii="AppleSystemUIFont" w:hAnsi="AppleSystemUIFont" w:cs="AppleSystemUIFont"/>
-          <w:color w:val="353535"/>
-        </w:rPr>
-      </w:pPr>
-      <w:r>
-        <w:rPr>
-          <w:rFonts w:ascii="AppleSystemUIFont" w:hAnsi="AppleSystemUIFont" w:cs="AppleSystemUIFont"/>
-          <w:color w:val="353535"/>
-        </w:rPr>
-        <w:t>mvn clean package</w:t>
-      </w:r>
-    </w:p>
-    <w:p>
-      <w:r>
-        <w:rPr>
-          <w:rFonts w:ascii="AppleSystemUIFont" w:hAnsi="AppleSystemUIFont" w:cs="AppleSystemUIFont"/>
-          <w:color w:val="353535"/>
-        </w:rPr>
-        <w:t>Run the jar:</w:t>
-      </w:r>
-    </w:p>
-    <w:p>
-      <w:pPr>
-        <w:rPr>
-          <w:rStyle w:val="HTMLCode"/>
-          <w:rFonts w:ascii="Menlo" w:eastAsiaTheme="minorHAnsi" w:hAnsi="Menlo" w:cs="Menlo"/>
-          <w:color w:val="000000"/>
-          <w:sz w:val="21"/>
-          <w:szCs w:val="21"/>
-          <w:shd w:val="clear" w:color="auto" w:fill="FDFDFD"/>
-        </w:rPr>
-      </w:pPr>
-      <w:r>
-        <w:rPr>
-          <w:rStyle w:val="HTMLCode"/>
-          <w:rFonts w:ascii="Menlo" w:hAnsi="Menlo" w:cs="Menlo"/>
-          <w:color w:val="000000"/>
-          <w:sz w:val="21"/>
-          <w:szCs w:val="21"/>
-          <w:shd w:val="clear" w:color="auto" w:fill="FDFDFD"/>
+      </w:pPr>
+    </w:p>
+    <w:p>
+      <w:pPr>
+        <w:pStyle w:val="Heading2"/>
+        <w:rPr>
+          <w:shd w:val="clear" w:color="auto" w:fill="FFFFFF"/>
+        </w:rPr>
+      </w:pPr>
+      <w:r>
+        <w:rPr>
+          <w:shd w:val="clear" w:color="auto" w:fill="FFFFFF"/>
         </w:rPr>
         <w:lastRenderedPageBreak/>
-        <w:t>java -jar spring-boot-web-application-example-</w:t>
-      </w:r>
-      <w:r>
-        <w:rPr>
-          <w:rStyle w:val="hljs-number"/>
-          <w:rFonts w:ascii="Menlo" w:hAnsi="Menlo" w:cs="Menlo"/>
-          <w:color w:val="009999"/>
-          <w:sz w:val="21"/>
-          <w:szCs w:val="21"/>
-          <w:shd w:val="clear" w:color="auto" w:fill="FDFDFD"/>
-        </w:rPr>
-        <w:t>0.0</w:t>
-      </w:r>
-      <w:r>
-        <w:rPr>
-          <w:rStyle w:val="HTMLCode"/>
-          <w:rFonts w:ascii="Menlo" w:hAnsi="Menlo" w:cs="Menlo"/>
-          <w:color w:val="000000"/>
-          <w:sz w:val="21"/>
-          <w:szCs w:val="21"/>
-          <w:shd w:val="clear" w:color="auto" w:fill="FDFDFD"/>
-        </w:rPr>
-        <w:t>.</w:t>
-      </w:r>
-      <w:r>
-        <w:rPr>
-          <w:rStyle w:val="hljs-number"/>
-          <w:rFonts w:ascii="Menlo" w:hAnsi="Menlo" w:cs="Menlo"/>
-          <w:color w:val="009999"/>
-          <w:sz w:val="21"/>
-          <w:szCs w:val="21"/>
-          <w:shd w:val="clear" w:color="auto" w:fill="FDFDFD"/>
-        </w:rPr>
-        <w:t>1</w:t>
-      </w:r>
-      <w:r>
-        <w:rPr>
-          <w:rStyle w:val="HTMLCode"/>
-          <w:rFonts w:ascii="Menlo" w:hAnsi="Menlo" w:cs="Menlo"/>
-          <w:color w:val="000000"/>
-          <w:sz w:val="21"/>
-          <w:szCs w:val="21"/>
-          <w:shd w:val="clear" w:color="auto" w:fill="FDFDFD"/>
-        </w:rPr>
-        <w:t>-SNAPSHOT.war</w:t>
-      </w:r>
-    </w:p>
-    <w:p>
-      <w:pPr>
-        <w:rPr>
-          <w:rStyle w:val="HTMLCode"/>
-          <w:rFonts w:ascii="Menlo" w:eastAsiaTheme="minorHAnsi" w:hAnsi="Menlo" w:cs="Menlo"/>
-          <w:color w:val="000000"/>
-          <w:sz w:val="21"/>
-          <w:szCs w:val="21"/>
-          <w:shd w:val="clear" w:color="auto" w:fill="FDFDFD"/>
-        </w:rPr>
-      </w:pPr>
-    </w:p>
-    <w:p>
-      <w:pPr>
-        <w:rPr>
-          <w:rFonts w:ascii="Arial" w:hAnsi="Arial" w:cs="Arial"/>
-          <w:color w:val="222222"/>
-          <w:sz w:val="21"/>
-          <w:szCs w:val="21"/>
-          <w:shd w:val="clear" w:color="auto" w:fill="FFFFFF"/>
-        </w:rPr>
-      </w:pPr>
-      <w:r>
-        <w:rPr>
-          <w:rFonts w:ascii="Arial" w:hAnsi="Arial" w:cs="Arial"/>
-          <w:color w:val="222222"/>
-          <w:sz w:val="21"/>
-          <w:szCs w:val="21"/>
-          <w:shd w:val="clear" w:color="auto" w:fill="FFFFFF"/>
-        </w:rPr>
-        <w:t>mvn clean dependency:tree</w:t>
-      </w:r>
-    </w:p>
-    <w:p>
-      <w:pPr>
-        <w:rPr>
-          <w:rFonts w:ascii="Arial" w:hAnsi="Arial" w:cs="Arial"/>
-          <w:color w:val="222222"/>
-          <w:sz w:val="21"/>
-          <w:szCs w:val="21"/>
-          <w:shd w:val="clear" w:color="auto" w:fill="FFFFFF"/>
-        </w:rPr>
-      </w:pPr>
-    </w:p>
-    <w:p>
-      <w:pPr>
-        <w:rPr>
-          <w:rFonts w:ascii="Arial" w:hAnsi="Arial" w:cs="Arial"/>
-          <w:color w:val="222222"/>
-          <w:sz w:val="21"/>
-          <w:szCs w:val="21"/>
-          <w:shd w:val="clear" w:color="auto" w:fill="FFFFFF"/>
-        </w:rPr>
-      </w:pPr>
-      <w:r>
-        <w:rPr>
-          <w:rFonts w:ascii="Arial" w:hAnsi="Arial" w:cs="Arial"/>
-          <w:color w:val="222222"/>
-          <w:sz w:val="21"/>
-          <w:szCs w:val="21"/>
-          <w:shd w:val="clear" w:color="auto" w:fill="FFFFFF"/>
-        </w:rPr>
-        <w:t>mvn clean compile</w:t>
+        <w:t>Running the</w:t>
+      </w:r>
+      <w:r>
+        <w:rPr>
+          <w:shd w:val="clear" w:color="auto" w:fill="FFFFFF"/>
+        </w:rPr>
+        <w:t xml:space="preserve"> CashMan</w:t>
+      </w:r>
+      <w:r>
+        <w:rPr>
+          <w:shd w:val="clear" w:color="auto" w:fill="FFFFFF"/>
+        </w:rPr>
+        <w:t xml:space="preserve"> Application</w:t>
+      </w:r>
+      <w:r>
+        <w:rPr>
+          <w:shd w:val="clear" w:color="auto" w:fill="FFFFFF"/>
+        </w:rPr>
+        <w:t xml:space="preserve"> through IntelliJ</w:t>
+      </w:r>
+    </w:p>
+    <w:p>
+      <w:pPr>
+        <w:rPr>
+          <w:rFonts w:asciiTheme="minorHAnsi" w:hAnsiTheme="minorHAnsi" w:cstheme="minorHAnsi"/>
+          <w:sz w:val="22"/>
+          <w:szCs w:val="22"/>
+        </w:rPr>
+      </w:pPr>
+      <w:r>
+        <w:rPr>
+          <w:rFonts w:asciiTheme="minorHAnsi" w:hAnsiTheme="minorHAnsi" w:cstheme="minorHAnsi"/>
+          <w:sz w:val="22"/>
+          <w:szCs w:val="22"/>
+        </w:rPr>
+        <w:t>Import the CashMan project(pom.xml) as mvn project.</w:t>
       </w:r>
     </w:p>
     <w:p>
@@ -4991,113 +4909,27 @@
         <w:shd w:val="clear" w:color="auto" w:fill="FFFFFF"/>
         <w:rPr>
           <w:rFonts w:asciiTheme="minorHAnsi" w:hAnsiTheme="minorHAnsi" w:cstheme="minorHAnsi"/>
-          <w:b/>
-          <w:sz w:val="24"/>
-          <w:szCs w:val="24"/>
-        </w:rPr>
-      </w:pPr>
-    </w:p>
-    <w:p>
-      <w:pPr>
-        <w:pStyle w:val="Heading2"/>
-      </w:pPr>
-      <w:r>
-        <w:t>Running executable war from command line</w:t>
-      </w:r>
-    </w:p>
-    <w:p>
-      <w:pPr>
-        <w:pStyle w:val="NormalWeb"/>
-        <w:shd w:val="clear" w:color="auto" w:fill="FFFFFF"/>
-        <w:spacing w:before="0" w:beforeAutospacing="0" w:after="150" w:afterAutospacing="0"/>
-        <w:rPr>
-          <w:rFonts w:ascii="Tahoma" w:hAnsi="Tahoma" w:cs="Tahoma"/>
-          <w:color w:val="333333"/>
-          <w:sz w:val="21"/>
-          <w:szCs w:val="21"/>
-        </w:rPr>
-      </w:pPr>
-      <w:r>
-        <w:rPr>
-          <w:rFonts w:ascii="Tahoma" w:hAnsi="Tahoma" w:cs="Tahoma"/>
-          <w:color w:val="333333"/>
-          <w:sz w:val="21"/>
-          <w:szCs w:val="21"/>
-        </w:rPr>
-        <w:t>Use the following command to run the war from the CMD.</w:t>
-      </w:r>
-    </w:p>
-    <w:p>
-      <w:pPr>
-        <w:pStyle w:val="HTMLPreformatted"/>
-        <w:pBdr>
-          <w:top w:val="single" w:sz="2" w:space="7" w:color="DCDBDB"/>
-          <w:left w:val="single" w:sz="18" w:space="7" w:color="FF8D6A"/>
-          <w:bottom w:val="single" w:sz="2" w:space="7" w:color="DCDBDB"/>
-          <w:right w:val="single" w:sz="2" w:space="7" w:color="DCDBDB"/>
-        </w:pBdr>
-        <w:shd w:val="clear" w:color="auto" w:fill="FDFDFD"/>
-        <w:wordWrap w:val="0"/>
-        <w:spacing w:after="150"/>
-        <w:rPr>
-          <w:rFonts w:ascii="Menlo" w:hAnsi="Menlo" w:cs="Menlo"/>
-          <w:color w:val="333333"/>
-        </w:rPr>
-      </w:pPr>
-      <w:r>
-        <w:rPr>
-          <w:rStyle w:val="HTMLCode"/>
-          <w:rFonts w:ascii="Menlo" w:hAnsi="Menlo" w:cs="Menlo"/>
           <w:color w:val="000000"/>
-          <w:sz w:val="21"/>
-          <w:szCs w:val="21"/>
-          <w:shd w:val="clear" w:color="auto" w:fill="FDFDFD"/>
-        </w:rPr>
-        <w:t>&gt;java -jar spring-boot-web-application-example-</w:t>
-      </w:r>
-      <w:r>
-        <w:rPr>
-          <w:rStyle w:val="hljs-number"/>
-          <w:rFonts w:ascii="Menlo" w:hAnsi="Menlo" w:cs="Menlo"/>
-          <w:color w:val="009999"/>
-          <w:sz w:val="21"/>
-          <w:szCs w:val="21"/>
-          <w:shd w:val="clear" w:color="auto" w:fill="FDFDFD"/>
-        </w:rPr>
-        <w:t>0.0</w:t>
-      </w:r>
-      <w:r>
-        <w:rPr>
-          <w:rStyle w:val="HTMLCode"/>
-          <w:rFonts w:ascii="Menlo" w:hAnsi="Menlo" w:cs="Menlo"/>
+          <w:sz w:val="22"/>
+          <w:szCs w:val="22"/>
+        </w:rPr>
+      </w:pPr>
+      <w:r>
+        <w:rPr>
+          <w:rFonts w:asciiTheme="minorHAnsi" w:hAnsiTheme="minorHAnsi" w:cstheme="minorHAnsi"/>
+          <w:sz w:val="22"/>
+          <w:szCs w:val="22"/>
+        </w:rPr>
+        <w:t xml:space="preserve">Right click on </w:t>
+      </w:r>
+      <w:r>
+        <w:rPr>
+          <w:rFonts w:asciiTheme="minorHAnsi" w:hAnsiTheme="minorHAnsi" w:cstheme="minorHAnsi"/>
           <w:color w:val="000000"/>
-          <w:sz w:val="21"/>
-          <w:szCs w:val="21"/>
-          <w:shd w:val="clear" w:color="auto" w:fill="FDFDFD"/>
-        </w:rPr>
-        <w:t>.</w:t>
-      </w:r>
-      <w:r>
-        <w:rPr>
-          <w:rStyle w:val="hljs-number"/>
-          <w:rFonts w:ascii="Menlo" w:hAnsi="Menlo" w:cs="Menlo"/>
-          <w:color w:val="009999"/>
-          <w:sz w:val="21"/>
-          <w:szCs w:val="21"/>
-          <w:shd w:val="clear" w:color="auto" w:fill="FDFDFD"/>
-        </w:rPr>
-        <w:t>1</w:t>
-      </w:r>
-      <w:r>
-        <w:rPr>
-          <w:rStyle w:val="HTMLCode"/>
-          <w:rFonts w:ascii="Menlo" w:hAnsi="Menlo" w:cs="Menlo"/>
-          <w:color w:val="000000"/>
-          <w:sz w:val="21"/>
-          <w:szCs w:val="21"/>
-          <w:shd w:val="clear" w:color="auto" w:fill="FDFDFD"/>
-        </w:rPr>
-        <w:t>-SNAPSHOT.war</w:t>
+          <w:sz w:val="22"/>
+          <w:szCs w:val="22"/>
+        </w:rPr>
+        <w:t>CashManApplication.java and click run.</w:t>
       </w:r>
     </w:p>
     <w:p>
@@ -5106,50 +4938,183 @@
         <w:shd w:val="clear" w:color="auto" w:fill="FFFFFF"/>
         <w:rPr>
           <w:rFonts w:asciiTheme="minorHAnsi" w:hAnsiTheme="minorHAnsi" w:cstheme="minorHAnsi"/>
-          <w:b/>
-          <w:sz w:val="24"/>
-          <w:szCs w:val="24"/>
-        </w:rPr>
-      </w:pPr>
-    </w:p>
-    <w:p>
-      <w:pPr>
-        <w:pStyle w:val="HTMLPreformatted"/>
-        <w:shd w:val="clear" w:color="auto" w:fill="FFFFFF"/>
-        <w:rPr>
-          <w:rFonts w:asciiTheme="minorHAnsi" w:hAnsiTheme="minorHAnsi" w:cstheme="minorHAnsi"/>
-          <w:b/>
-          <w:sz w:val="24"/>
-          <w:szCs w:val="24"/>
-        </w:rPr>
-      </w:pPr>
-    </w:p>
-    <w:p>
-      <w:pPr>
-        <w:pStyle w:val="HTMLPreformatted"/>
-        <w:shd w:val="clear" w:color="auto" w:fill="FFFFFF"/>
-        <w:rPr>
-          <w:rFonts w:asciiTheme="minorHAnsi" w:hAnsiTheme="minorHAnsi" w:cstheme="minorHAnsi"/>
-          <w:b/>
-          <w:sz w:val="24"/>
-          <w:szCs w:val="24"/>
-        </w:rPr>
-      </w:pPr>
-    </w:p>
-    <w:p>
-      <w:pPr>
-        <w:pStyle w:val="HTMLPreformatted"/>
-        <w:shd w:val="clear" w:color="auto" w:fill="FFFFFF"/>
-        <w:rPr>
-          <w:rFonts w:asciiTheme="minorHAnsi" w:hAnsiTheme="minorHAnsi" w:cstheme="minorHAnsi"/>
-          <w:b/>
           <w:color w:val="000000"/>
-          <w:sz w:val="24"/>
-          <w:szCs w:val="24"/>
-        </w:rPr>
-      </w:pPr>
-    </w:p>
-    <w:p/>
+          <w:sz w:val="22"/>
+          <w:szCs w:val="22"/>
+        </w:rPr>
+      </w:pPr>
+      <w:r>
+        <w:rPr>
+          <w:rFonts w:asciiTheme="minorHAnsi" w:hAnsiTheme="minorHAnsi" w:cstheme="minorHAnsi"/>
+          <w:color w:val="000000"/>
+          <w:sz w:val="22"/>
+          <w:szCs w:val="22"/>
+        </w:rPr>
+        <w:t>//</w:t>
+      </w:r>
+      <w:r>
+        <w:rPr>
+          <w:rFonts w:asciiTheme="minorHAnsi" w:hAnsiTheme="minorHAnsi" w:cstheme="minorHAnsi"/>
+          <w:color w:val="000000"/>
+          <w:sz w:val="22"/>
+          <w:szCs w:val="22"/>
+        </w:rPr>
+        <w:t xml:space="preserve"> It will then launch an application on port 8080.</w:t>
+      </w:r>
+    </w:p>
+    <w:p>
+      <w:pPr>
+        <w:rPr>
+          <w:rFonts w:asciiTheme="minorHAnsi" w:hAnsiTheme="minorHAnsi" w:cstheme="minorHAnsi"/>
+          <w:sz w:val="22"/>
+          <w:szCs w:val="22"/>
+        </w:rPr>
+      </w:pPr>
+    </w:p>
+    <w:p>
+      <w:pPr>
+        <w:pStyle w:val="ListParagraph"/>
+        <w:numPr>
+          <w:ilvl w:val="0"/>
+          <w:numId w:val="19"/>
+        </w:numPr>
+        <w:rPr>
+          <w:rFonts w:cstheme="minorHAnsi"/>
+          <w:sz w:val="22"/>
+          <w:szCs w:val="22"/>
+        </w:rPr>
+      </w:pPr>
+      <w:hyperlink r:id="rId5" w:history="1">
+        <w:r>
+          <w:rPr>
+            <w:rStyle w:val="Hyperlink"/>
+            <w:rFonts w:cstheme="minorHAnsi"/>
+            <w:sz w:val="22"/>
+            <w:szCs w:val="22"/>
+          </w:rPr>
+          <w:t>http://localhost:8080/withDraw/10</w:t>
+        </w:r>
+      </w:hyperlink>
+      <w:r>
+        <w:rPr>
+          <w:rFonts w:cstheme="minorHAnsi"/>
+          <w:sz w:val="22"/>
+          <w:szCs w:val="22"/>
+        </w:rPr>
+        <w:t xml:space="preserve"> --&gt; With draws 10$ from the application.</w:t>
+      </w:r>
+    </w:p>
+    <w:p>
+      <w:pPr>
+        <w:pStyle w:val="ListParagraph"/>
+        <w:numPr>
+          <w:ilvl w:val="0"/>
+          <w:numId w:val="19"/>
+        </w:numPr>
+        <w:rPr>
+          <w:rFonts w:cstheme="minorHAnsi"/>
+          <w:sz w:val="22"/>
+          <w:szCs w:val="22"/>
+        </w:rPr>
+      </w:pPr>
+      <w:hyperlink r:id="rId6" w:history="1">
+        <w:r>
+          <w:rPr>
+            <w:rStyle w:val="Hyperlink"/>
+            <w:rFonts w:cstheme="minorHAnsi"/>
+            <w:sz w:val="22"/>
+            <w:szCs w:val="22"/>
+          </w:rPr>
+          <w:t>http://localhost:8080/</w:t>
+        </w:r>
+      </w:hyperlink>
+      <w:r>
+        <w:rPr>
+          <w:rFonts w:cstheme="minorHAnsi"/>
+          <w:sz w:val="22"/>
+          <w:szCs w:val="22"/>
+        </w:rPr>
+        <w:t xml:space="preserve"> </w:t>
+      </w:r>
+      <w:r>
+        <w:rPr>
+          <w:rFonts w:cstheme="minorHAnsi"/>
+          <w:sz w:val="22"/>
+          <w:szCs w:val="22"/>
+        </w:rPr>
+        <w:sym w:font="Wingdings" w:char="F0E0"/>
+      </w:r>
+      <w:r>
+        <w:rPr>
+          <w:rFonts w:cstheme="minorHAnsi"/>
+          <w:sz w:val="22"/>
+          <w:szCs w:val="22"/>
+        </w:rPr>
+        <w:t xml:space="preserve"> Provides the </w:t>
+      </w:r>
+      <w:r>
+        <w:rPr>
+          <w:rFonts w:cstheme="minorHAnsi"/>
+          <w:sz w:val="22"/>
+          <w:szCs w:val="22"/>
+        </w:rPr>
+        <w:t xml:space="preserve">total </w:t>
+      </w:r>
+      <w:bookmarkStart w:id="0" w:name="_GoBack"/>
+      <w:bookmarkEnd w:id="0"/>
+      <w:r>
+        <w:rPr>
+          <w:rFonts w:cstheme="minorHAnsi"/>
+          <w:sz w:val="22"/>
+          <w:szCs w:val="22"/>
+        </w:rPr>
+        <w:t>available currency in Cashman application.</w:t>
+      </w:r>
+    </w:p>
+    <w:p>
+      <w:pPr>
+        <w:pStyle w:val="ListParagraph"/>
+        <w:numPr>
+          <w:ilvl w:val="0"/>
+          <w:numId w:val="19"/>
+        </w:numPr>
+        <w:rPr>
+          <w:rFonts w:cstheme="minorHAnsi"/>
+          <w:sz w:val="22"/>
+          <w:szCs w:val="22"/>
+        </w:rPr>
+      </w:pPr>
+      <w:hyperlink r:id="rId7" w:history="1">
+        <w:r>
+          <w:rPr>
+            <w:rStyle w:val="Hyperlink"/>
+            <w:rFonts w:cstheme="minorHAnsi"/>
+            <w:sz w:val="22"/>
+            <w:szCs w:val="22"/>
+          </w:rPr>
+          <w:t>http://localhost:8080/getDenominationCount/100</w:t>
+        </w:r>
+      </w:hyperlink>
+      <w:r>
+        <w:rPr>
+          <w:rFonts w:cstheme="minorHAnsi"/>
+          <w:sz w:val="22"/>
+          <w:szCs w:val="22"/>
+        </w:rPr>
+        <w:t xml:space="preserve"> --&gt; provides the denomination count for the given denomination. EX: 100$</w:t>
+      </w:r>
+    </w:p>
+    <w:p>
+      <w:pPr>
+        <w:rPr>
+          <w:rFonts w:ascii="Menlo" w:hAnsi="Menlo" w:cs="Menlo"/>
+          <w:color w:val="C7254E"/>
+          <w:sz w:val="19"/>
+          <w:szCs w:val="19"/>
+          <w:shd w:val="clear" w:color="auto" w:fill="F9F2F4"/>
+        </w:rPr>
+      </w:pPr>
+    </w:p>
     <w:sectPr>
       <w:pgSz w:w="12240" w:h="15840"/>
       <w:pgMar w:top="1440" w:right="1440" w:bottom="1440" w:left="1440" w:header="720" w:footer="720" w:gutter="0"/>
@@ -7278,6 +7243,130 @@
       </w:pPr>
       <w:rPr>
         <w:rFonts w:ascii="Arial" w:eastAsia="Arial" w:hAnsi="Arial" w:cs="Arial" w:hint="default"/>
+        <w:b w:val="0"/>
+        <w:i w:val="0"/>
+        <w:strike w:val="0"/>
+        <w:dstrike w:val="0"/>
+        <w:color w:val="000000"/>
+        <w:sz w:val="20"/>
+        <w:szCs w:val="20"/>
+        <w:u w:val="none" w:color="000000"/>
+        <w:bdr w:val="none" w:sz="0" w:space="0" w:color="auto"/>
+        <w:shd w:val="clear" w:color="auto" w:fill="auto"/>
+        <w:vertAlign w:val="baseline"/>
+      </w:rPr>
+    </w:lvl>
+    <w:lvl w:ilvl="1" w:tplc="04090003" w:tentative="1">
+      <w:start w:val="1"/>
+      <w:numFmt w:val="bullet"/>
+      <w:lvlText w:val="o"/>
+      <w:lvlJc w:val="left"/>
+      <w:pPr>
+        <w:ind w:left="1440" w:hanging="360"/>
+      </w:pPr>
+      <w:rPr>
+        <w:rFonts w:ascii="Courier New" w:hAnsi="Courier New" w:cs="Courier New" w:hint="default"/>
+      </w:rPr>
+    </w:lvl>
+    <w:lvl w:ilvl="2" w:tplc="04090005" w:tentative="1">
+      <w:start w:val="1"/>
+      <w:numFmt w:val="bullet"/>
+      <w:lvlText w:val=""/>
+      <w:lvlJc w:val="left"/>
+      <w:pPr>
+        <w:ind w:left="2160" w:hanging="360"/>
+      </w:pPr>
+      <w:rPr>
+        <w:rFonts w:ascii="Wingdings" w:hAnsi="Wingdings" w:hint="default"/>
+      </w:rPr>
+    </w:lvl>
+    <w:lvl w:ilvl="3" w:tplc="04090001" w:tentative="1">
+      <w:start w:val="1"/>
+      <w:numFmt w:val="bullet"/>
+      <w:lvlText w:val=""/>
+      <w:lvlJc w:val="left"/>
+      <w:pPr>
+        <w:ind w:left="2880" w:hanging="360"/>
+      </w:pPr>
+      <w:rPr>
+        <w:rFonts w:ascii="Symbol" w:hAnsi="Symbol" w:hint="default"/>
+      </w:rPr>
+    </w:lvl>
+    <w:lvl w:ilvl="4" w:tplc="04090003" w:tentative="1">
+      <w:start w:val="1"/>
+      <w:numFmt w:val="bullet"/>
+      <w:lvlText w:val="o"/>
+      <w:lvlJc w:val="left"/>
+      <w:pPr>
+        <w:ind w:left="3600" w:hanging="360"/>
+      </w:pPr>
+      <w:rPr>
+        <w:rFonts w:ascii="Courier New" w:hAnsi="Courier New" w:cs="Courier New" w:hint="default"/>
+      </w:rPr>
+    </w:lvl>
+    <w:lvl w:ilvl="5" w:tplc="04090005" w:tentative="1">
+      <w:start w:val="1"/>
+      <w:numFmt w:val="bullet"/>
+      <w:lvlText w:val=""/>
+      <w:lvlJc w:val="left"/>
+      <w:pPr>
+        <w:ind w:left="4320" w:hanging="360"/>
+      </w:pPr>
+      <w:rPr>
+        <w:rFonts w:ascii="Wingdings" w:hAnsi="Wingdings" w:hint="default"/>
+      </w:rPr>
+    </w:lvl>
+    <w:lvl w:ilvl="6" w:tplc="04090001" w:tentative="1">
+      <w:start w:val="1"/>
+      <w:numFmt w:val="bullet"/>
+      <w:lvlText w:val=""/>
+      <w:lvlJc w:val="left"/>
+      <w:pPr>
+        <w:ind w:left="5040" w:hanging="360"/>
+      </w:pPr>
+      <w:rPr>
+        <w:rFonts w:ascii="Symbol" w:hAnsi="Symbol" w:hint="default"/>
+      </w:rPr>
+    </w:lvl>
+    <w:lvl w:ilvl="7" w:tplc="04090003" w:tentative="1">
+      <w:start w:val="1"/>
+      <w:numFmt w:val="bullet"/>
+      <w:lvlText w:val="o"/>
+      <w:lvlJc w:val="left"/>
+      <w:pPr>
+        <w:ind w:left="5760" w:hanging="360"/>
+      </w:pPr>
+      <w:rPr>
+        <w:rFonts w:ascii="Courier New" w:hAnsi="Courier New" w:cs="Courier New" w:hint="default"/>
+      </w:rPr>
+    </w:lvl>
+    <w:lvl w:ilvl="8" w:tplc="04090005" w:tentative="1">
+      <w:start w:val="1"/>
+      <w:numFmt w:val="bullet"/>
+      <w:lvlText w:val=""/>
+      <w:lvlJc w:val="left"/>
+      <w:pPr>
+        <w:ind w:left="6480" w:hanging="360"/>
+      </w:pPr>
+      <w:rPr>
+        <w:rFonts w:ascii="Wingdings" w:hAnsi="Wingdings" w:hint="default"/>
+      </w:rPr>
+    </w:lvl>
+  </w:abstractNum>
+  <w:abstractNum w:abstractNumId="18" w15:restartNumberingAfterBreak="0">
+    <w:nsid w:val="7E696748"/>
+    <w:multiLevelType w:val="hybridMultilevel"/>
+    <w:tmpl w:val="E1B2161C"/>
+    <w:lvl w:ilvl="0" w:tplc="B3AC712C">
+      <w:start w:val="1"/>
+      <w:numFmt w:val="bullet"/>
+      <w:lvlText w:val="•"/>
+      <w:lvlJc w:val="left"/>
+      <w:pPr>
+        <w:ind w:left="720" w:hanging="360"/>
+      </w:pPr>
+      <w:rPr>
+        <w:rFonts w:ascii="Arial" w:eastAsia="Arial" w:hAnsi="Arial" w:cs="Arial"/>
         <w:b w:val="0"/>
         <w:i w:val="0"/>
         <w:strike w:val="0"/>
@@ -7492,6 +7581,9 @@
   </w:num>
   <w:num w:numId="18">
     <w:abstractNumId w:val="1"/>
+  </w:num>
+  <w:num w:numId="19">
+    <w:abstractNumId w:val="18"/>
   </w:num>
 </w:numbering>
 </file>
@@ -8129,6 +8221,27 @@
       <w:szCs w:val="26"/>
     </w:rPr>
   </w:style>
+  <w:style w:type="character" w:styleId="Hyperlink">
+    <w:name w:val="Hyperlink"/>
+    <w:basedOn w:val="DefaultParagraphFont"/>
+    <w:uiPriority w:val="99"/>
+    <w:unhideWhenUsed/>
+    <w:rsid w:val="0073326D"/>
+    <w:rPr>
+      <w:color w:val="0563C1" w:themeColor="hyperlink"/>
+      <w:u w:val="single"/>
+    </w:rPr>
+  </w:style>
+  <w:style w:type="character" w:styleId="UnresolvedMention">
+    <w:name w:val="Unresolved Mention"/>
+    <w:basedOn w:val="DefaultParagraphFont"/>
+    <w:uiPriority w:val="99"/>
+    <w:rsid w:val="0073326D"/>
+    <w:rPr>
+      <w:color w:val="808080"/>
+      <w:shd w:val="clear" w:color="auto" w:fill="E6E6E6"/>
+    </w:rPr>
+  </w:style>
 </w:styles>
 </file>
 

</xml_diff>